<commit_message>
changed WormSource versions and added new files from Yang
</commit_message>
<xml_diff>
--- a/Documentation/Documentation_WormSource.docx
+++ b/Documentation/Documentation_WormSource.docx
@@ -1,6 +1,6 @@
 
 <file path=word/document.xml><?xml version="1.0" encoding="utf-8"?>
-<w:document xmlns:wpc="http://schemas.microsoft.com/office/word/2010/wordprocessingCanvas" xmlns:cx="http://schemas.microsoft.com/office/drawing/2014/chartex" xmlns:cx1="http://schemas.microsoft.com/office/drawing/2015/9/8/chartex" xmlns:cx2="http://schemas.microsoft.com/office/drawing/2015/10/21/chartex" xmlns:cx3="http://schemas.microsoft.com/office/drawing/2016/5/9/chartex" xmlns:cx4="http://schemas.microsoft.com/office/drawing/2016/5/10/chartex" xmlns:cx5="http://schemas.microsoft.com/office/drawing/2016/5/11/chartex" xmlns:cx6="http://schemas.microsoft.com/office/drawing/2016/5/12/chartex" xmlns:cx7="http://schemas.microsoft.com/office/drawing/2016/5/13/chartex" xmlns:cx8="http://schemas.microsoft.com/office/drawing/2016/5/14/chartex" xmlns:mc="http://schemas.openxmlformats.org/markup-compatibility/2006" xmlns:aink="http://schemas.microsoft.com/office/drawing/2016/ink" xmlns:am3d="http://schemas.microsoft.com/office/drawing/2017/model3d" xmlns:o="urn:schemas-microsoft-com:office:office" xmlns:r="http://schemas.openxmlformats.org/officeDocument/2006/relationships" xmlns:m="http://schemas.openxmlformats.org/officeDocument/2006/math" xmlns:v="urn:schemas-microsoft-com:vml" xmlns:wp14="http://schemas.microsoft.com/office/word/2010/wordprocessingDrawing" xmlns:wp="http://schemas.openxmlformats.org/drawingml/2006/wordprocessingDrawing" xmlns:w10="urn:schemas-microsoft-com:office:word" xmlns:w="http://schemas.openxmlformats.org/wordprocessingml/2006/main" xmlns:w14="http://schemas.microsoft.com/office/word/2010/wordml" xmlns:w15="http://schemas.microsoft.com/office/word/2012/wordml" xmlns:w16cex="http://schemas.microsoft.com/office/word/2018/wordml/cex" xmlns:w16cid="http://schemas.microsoft.com/office/word/2016/wordml/cid" xmlns:w16="http://schemas.microsoft.com/office/word/2018/wordml" xmlns:w16sdtdh="http://schemas.microsoft.com/office/word/2020/wordml/sdtdatahash" xmlns:w16se="http://schemas.microsoft.com/office/word/2015/wordml/symex" xmlns:wpg="http://schemas.microsoft.com/office/word/2010/wordprocessingGroup" xmlns:wpi="http://schemas.microsoft.com/office/word/2010/wordprocessingInk" xmlns:wne="http://schemas.microsoft.com/office/word/2006/wordml" xmlns:wps="http://schemas.microsoft.com/office/word/2010/wordprocessingShape" mc:Ignorable="w14 w15 w16se w16cid w16 w16cex w16sdtdh wp14">
+<w:document xmlns:wpc="http://schemas.microsoft.com/office/word/2010/wordprocessingCanvas" xmlns:cx="http://schemas.microsoft.com/office/drawing/2014/chartex" xmlns:cx1="http://schemas.microsoft.com/office/drawing/2015/9/8/chartex" xmlns:cx2="http://schemas.microsoft.com/office/drawing/2015/10/21/chartex" xmlns:cx3="http://schemas.microsoft.com/office/drawing/2016/5/9/chartex" xmlns:cx4="http://schemas.microsoft.com/office/drawing/2016/5/10/chartex" xmlns:cx5="http://schemas.microsoft.com/office/drawing/2016/5/11/chartex" xmlns:cx6="http://schemas.microsoft.com/office/drawing/2016/5/12/chartex" xmlns:cx7="http://schemas.microsoft.com/office/drawing/2016/5/13/chartex" xmlns:cx8="http://schemas.microsoft.com/office/drawing/2016/5/14/chartex" xmlns:mc="http://schemas.openxmlformats.org/markup-compatibility/2006" xmlns:aink="http://schemas.microsoft.com/office/drawing/2016/ink" xmlns:am3d="http://schemas.microsoft.com/office/drawing/2017/model3d" xmlns:o="urn:schemas-microsoft-com:office:office" xmlns:oel="http://schemas.microsoft.com/office/2019/extlst" xmlns:r="http://schemas.openxmlformats.org/officeDocument/2006/relationships" xmlns:m="http://schemas.openxmlformats.org/officeDocument/2006/math" xmlns:v="urn:schemas-microsoft-com:vml" xmlns:wp14="http://schemas.microsoft.com/office/word/2010/wordprocessingDrawing" xmlns:wp="http://schemas.openxmlformats.org/drawingml/2006/wordprocessingDrawing" xmlns:w10="urn:schemas-microsoft-com:office:word" xmlns:w="http://schemas.openxmlformats.org/wordprocessingml/2006/main" xmlns:w14="http://schemas.microsoft.com/office/word/2010/wordml" xmlns:w15="http://schemas.microsoft.com/office/word/2012/wordml" xmlns:w16cex="http://schemas.microsoft.com/office/word/2018/wordml/cex" xmlns:w16cid="http://schemas.microsoft.com/office/word/2016/wordml/cid" xmlns:w16="http://schemas.microsoft.com/office/word/2018/wordml" xmlns:w16sdtdh="http://schemas.microsoft.com/office/word/2020/wordml/sdtdatahash" xmlns:w16se="http://schemas.microsoft.com/office/word/2015/wordml/symex" xmlns:wpg="http://schemas.microsoft.com/office/word/2010/wordprocessingGroup" xmlns:wpi="http://schemas.microsoft.com/office/word/2010/wordprocessingInk" xmlns:wne="http://schemas.microsoft.com/office/word/2006/wordml" xmlns:wps="http://schemas.microsoft.com/office/word/2010/wordprocessingShape" mc:Ignorable="w14 w15 w16se w16cid w16 w16cex w16sdtdh wp14">
   <w:body>
     <w:p>
       <w:pPr>
@@ -7440,6 +7440,28 @@
           <w:lang w:val="en-US"/>
         </w:rPr>
         <w:t>eference file that only contains the gene set name and its respective source (PubMed link, etc.). As this information is automatically curated in WormExp_info, updating the reference file is fairly straightforward. Copy the columns “gene set names” and “Refs” and delete all duplicates of gene sets. Then the new table can be saved as tab delimited .txt file. This file should also be added in the database copy and can be fused later on with the pre-existing reference file.</w:t>
+      </w:r>
+    </w:p>
+    <w:p>
+      <w:pPr>
+        <w:jc w:val="both"/>
+        <w:rPr>
+          <w:lang w:val="en-US"/>
+        </w:rPr>
+      </w:pPr>
+    </w:p>
+    <w:p>
+      <w:pPr>
+        <w:jc w:val="both"/>
+        <w:rPr>
+          <w:lang w:val="en-US"/>
+        </w:rPr>
+      </w:pPr>
+      <w:r>
+        <w:rPr>
+          <w:lang w:val="en-US"/>
+        </w:rPr>
+        <w:t>Add description of multiple categories -&gt; added column</w:t>
       </w:r>
     </w:p>
     <w:p>
@@ -10418,7 +10440,7 @@
 </file>
 
 <file path=word/endnotes.xml><?xml version="1.0" encoding="utf-8"?>
-<w:endnotes xmlns:wpc="http://schemas.microsoft.com/office/word/2010/wordprocessingCanvas" xmlns:cx="http://schemas.microsoft.com/office/drawing/2014/chartex" xmlns:cx1="http://schemas.microsoft.com/office/drawing/2015/9/8/chartex" xmlns:cx2="http://schemas.microsoft.com/office/drawing/2015/10/21/chartex" xmlns:cx3="http://schemas.microsoft.com/office/drawing/2016/5/9/chartex" xmlns:cx4="http://schemas.microsoft.com/office/drawing/2016/5/10/chartex" xmlns:cx5="http://schemas.microsoft.com/office/drawing/2016/5/11/chartex" xmlns:cx6="http://schemas.microsoft.com/office/drawing/2016/5/12/chartex" xmlns:cx7="http://schemas.microsoft.com/office/drawing/2016/5/13/chartex" xmlns:cx8="http://schemas.microsoft.com/office/drawing/2016/5/14/chartex" xmlns:mc="http://schemas.openxmlformats.org/markup-compatibility/2006" xmlns:aink="http://schemas.microsoft.com/office/drawing/2016/ink" xmlns:am3d="http://schemas.microsoft.com/office/drawing/2017/model3d" xmlns:o="urn:schemas-microsoft-com:office:office" xmlns:r="http://schemas.openxmlformats.org/officeDocument/2006/relationships" xmlns:m="http://schemas.openxmlformats.org/officeDocument/2006/math" xmlns:v="urn:schemas-microsoft-com:vml" xmlns:wp14="http://schemas.microsoft.com/office/word/2010/wordprocessingDrawing" xmlns:wp="http://schemas.openxmlformats.org/drawingml/2006/wordprocessingDrawing" xmlns:w10="urn:schemas-microsoft-com:office:word" xmlns:w="http://schemas.openxmlformats.org/wordprocessingml/2006/main" xmlns:w14="http://schemas.microsoft.com/office/word/2010/wordml" xmlns:w15="http://schemas.microsoft.com/office/word/2012/wordml" xmlns:w16cex="http://schemas.microsoft.com/office/word/2018/wordml/cex" xmlns:w16cid="http://schemas.microsoft.com/office/word/2016/wordml/cid" xmlns:w16="http://schemas.microsoft.com/office/word/2018/wordml" xmlns:w16sdtdh="http://schemas.microsoft.com/office/word/2020/wordml/sdtdatahash" xmlns:w16se="http://schemas.microsoft.com/office/word/2015/wordml/symex" xmlns:wpg="http://schemas.microsoft.com/office/word/2010/wordprocessingGroup" xmlns:wpi="http://schemas.microsoft.com/office/word/2010/wordprocessingInk" xmlns:wne="http://schemas.microsoft.com/office/word/2006/wordml" xmlns:wps="http://schemas.microsoft.com/office/word/2010/wordprocessingShape" mc:Ignorable="w14 w15 w16se w16cid w16 w16cex w16sdtdh wp14">
+<w:endnotes xmlns:wpc="http://schemas.microsoft.com/office/word/2010/wordprocessingCanvas" xmlns:cx="http://schemas.microsoft.com/office/drawing/2014/chartex" xmlns:cx1="http://schemas.microsoft.com/office/drawing/2015/9/8/chartex" xmlns:cx2="http://schemas.microsoft.com/office/drawing/2015/10/21/chartex" xmlns:cx3="http://schemas.microsoft.com/office/drawing/2016/5/9/chartex" xmlns:cx4="http://schemas.microsoft.com/office/drawing/2016/5/10/chartex" xmlns:cx5="http://schemas.microsoft.com/office/drawing/2016/5/11/chartex" xmlns:cx6="http://schemas.microsoft.com/office/drawing/2016/5/12/chartex" xmlns:cx7="http://schemas.microsoft.com/office/drawing/2016/5/13/chartex" xmlns:cx8="http://schemas.microsoft.com/office/drawing/2016/5/14/chartex" xmlns:mc="http://schemas.openxmlformats.org/markup-compatibility/2006" xmlns:aink="http://schemas.microsoft.com/office/drawing/2016/ink" xmlns:am3d="http://schemas.microsoft.com/office/drawing/2017/model3d" xmlns:o="urn:schemas-microsoft-com:office:office" xmlns:oel="http://schemas.microsoft.com/office/2019/extlst" xmlns:r="http://schemas.openxmlformats.org/officeDocument/2006/relationships" xmlns:m="http://schemas.openxmlformats.org/officeDocument/2006/math" xmlns:v="urn:schemas-microsoft-com:vml" xmlns:wp14="http://schemas.microsoft.com/office/word/2010/wordprocessingDrawing" xmlns:wp="http://schemas.openxmlformats.org/drawingml/2006/wordprocessingDrawing" xmlns:w10="urn:schemas-microsoft-com:office:word" xmlns:w="http://schemas.openxmlformats.org/wordprocessingml/2006/main" xmlns:w14="http://schemas.microsoft.com/office/word/2010/wordml" xmlns:w15="http://schemas.microsoft.com/office/word/2012/wordml" xmlns:w16cex="http://schemas.microsoft.com/office/word/2018/wordml/cex" xmlns:w16cid="http://schemas.microsoft.com/office/word/2016/wordml/cid" xmlns:w16="http://schemas.microsoft.com/office/word/2018/wordml" xmlns:w16sdtdh="http://schemas.microsoft.com/office/word/2020/wordml/sdtdatahash" xmlns:w16se="http://schemas.microsoft.com/office/word/2015/wordml/symex" xmlns:wpg="http://schemas.microsoft.com/office/word/2010/wordprocessingGroup" xmlns:wpi="http://schemas.microsoft.com/office/word/2010/wordprocessingInk" xmlns:wne="http://schemas.microsoft.com/office/word/2006/wordml" xmlns:wps="http://schemas.microsoft.com/office/word/2010/wordprocessingShape" mc:Ignorable="w14 w15 w16se w16cid w16 w16cex w16sdtdh wp14">
   <w:endnote w:type="separator" w:id="-1">
     <w:p>
       <w:r>
@@ -10447,7 +10469,7 @@
 </file>
 
 <file path=word/footer1.xml><?xml version="1.0" encoding="utf-8"?>
-<w:ftr xmlns:wpc="http://schemas.microsoft.com/office/word/2010/wordprocessingCanvas" xmlns:cx="http://schemas.microsoft.com/office/drawing/2014/chartex" xmlns:cx1="http://schemas.microsoft.com/office/drawing/2015/9/8/chartex" xmlns:cx2="http://schemas.microsoft.com/office/drawing/2015/10/21/chartex" xmlns:cx3="http://schemas.microsoft.com/office/drawing/2016/5/9/chartex" xmlns:cx4="http://schemas.microsoft.com/office/drawing/2016/5/10/chartex" xmlns:cx5="http://schemas.microsoft.com/office/drawing/2016/5/11/chartex" xmlns:cx6="http://schemas.microsoft.com/office/drawing/2016/5/12/chartex" xmlns:cx7="http://schemas.microsoft.com/office/drawing/2016/5/13/chartex" xmlns:cx8="http://schemas.microsoft.com/office/drawing/2016/5/14/chartex" xmlns:mc="http://schemas.openxmlformats.org/markup-compatibility/2006" xmlns:aink="http://schemas.microsoft.com/office/drawing/2016/ink" xmlns:am3d="http://schemas.microsoft.com/office/drawing/2017/model3d" xmlns:o="urn:schemas-microsoft-com:office:office" xmlns:r="http://schemas.openxmlformats.org/officeDocument/2006/relationships" xmlns:m="http://schemas.openxmlformats.org/officeDocument/2006/math" xmlns:v="urn:schemas-microsoft-com:vml" xmlns:wp14="http://schemas.microsoft.com/office/word/2010/wordprocessingDrawing" xmlns:wp="http://schemas.openxmlformats.org/drawingml/2006/wordprocessingDrawing" xmlns:w10="urn:schemas-microsoft-com:office:word" xmlns:w="http://schemas.openxmlformats.org/wordprocessingml/2006/main" xmlns:w14="http://schemas.microsoft.com/office/word/2010/wordml" xmlns:w15="http://schemas.microsoft.com/office/word/2012/wordml" xmlns:w16cex="http://schemas.microsoft.com/office/word/2018/wordml/cex" xmlns:w16cid="http://schemas.microsoft.com/office/word/2016/wordml/cid" xmlns:w16="http://schemas.microsoft.com/office/word/2018/wordml" xmlns:w16sdtdh="http://schemas.microsoft.com/office/word/2020/wordml/sdtdatahash" xmlns:w16se="http://schemas.microsoft.com/office/word/2015/wordml/symex" xmlns:wpg="http://schemas.microsoft.com/office/word/2010/wordprocessingGroup" xmlns:wpi="http://schemas.microsoft.com/office/word/2010/wordprocessingInk" xmlns:wne="http://schemas.microsoft.com/office/word/2006/wordml" xmlns:wps="http://schemas.microsoft.com/office/word/2010/wordprocessingShape" mc:Ignorable="w14 w15 w16se w16cid w16 w16cex w16sdtdh wp14">
+<w:ftr xmlns:wpc="http://schemas.microsoft.com/office/word/2010/wordprocessingCanvas" xmlns:cx="http://schemas.microsoft.com/office/drawing/2014/chartex" xmlns:cx1="http://schemas.microsoft.com/office/drawing/2015/9/8/chartex" xmlns:cx2="http://schemas.microsoft.com/office/drawing/2015/10/21/chartex" xmlns:cx3="http://schemas.microsoft.com/office/drawing/2016/5/9/chartex" xmlns:cx4="http://schemas.microsoft.com/office/drawing/2016/5/10/chartex" xmlns:cx5="http://schemas.microsoft.com/office/drawing/2016/5/11/chartex" xmlns:cx6="http://schemas.microsoft.com/office/drawing/2016/5/12/chartex" xmlns:cx7="http://schemas.microsoft.com/office/drawing/2016/5/13/chartex" xmlns:cx8="http://schemas.microsoft.com/office/drawing/2016/5/14/chartex" xmlns:mc="http://schemas.openxmlformats.org/markup-compatibility/2006" xmlns:aink="http://schemas.microsoft.com/office/drawing/2016/ink" xmlns:am3d="http://schemas.microsoft.com/office/drawing/2017/model3d" xmlns:o="urn:schemas-microsoft-com:office:office" xmlns:oel="http://schemas.microsoft.com/office/2019/extlst" xmlns:r="http://schemas.openxmlformats.org/officeDocument/2006/relationships" xmlns:m="http://schemas.openxmlformats.org/officeDocument/2006/math" xmlns:v="urn:schemas-microsoft-com:vml" xmlns:wp14="http://schemas.microsoft.com/office/word/2010/wordprocessingDrawing" xmlns:wp="http://schemas.openxmlformats.org/drawingml/2006/wordprocessingDrawing" xmlns:w10="urn:schemas-microsoft-com:office:word" xmlns:w="http://schemas.openxmlformats.org/wordprocessingml/2006/main" xmlns:w14="http://schemas.microsoft.com/office/word/2010/wordml" xmlns:w15="http://schemas.microsoft.com/office/word/2012/wordml" xmlns:w16cex="http://schemas.microsoft.com/office/word/2018/wordml/cex" xmlns:w16cid="http://schemas.microsoft.com/office/word/2016/wordml/cid" xmlns:w16="http://schemas.microsoft.com/office/word/2018/wordml" xmlns:w16sdtdh="http://schemas.microsoft.com/office/word/2020/wordml/sdtdatahash" xmlns:w16se="http://schemas.microsoft.com/office/word/2015/wordml/symex" xmlns:wpg="http://schemas.microsoft.com/office/word/2010/wordprocessingGroup" xmlns:wpi="http://schemas.microsoft.com/office/word/2010/wordprocessingInk" xmlns:wne="http://schemas.microsoft.com/office/word/2006/wordml" xmlns:wps="http://schemas.microsoft.com/office/word/2010/wordprocessingShape" mc:Ignorable="w14 w15 w16se w16cid w16 w16cex w16sdtdh wp14">
   <w:p>
     <w:pPr>
       <w:pStyle w:val="Footer"/>
@@ -10462,7 +10484,7 @@
 </file>
 
 <file path=word/footer2.xml><?xml version="1.0" encoding="utf-8"?>
-<w:ftr xmlns:wpc="http://schemas.microsoft.com/office/word/2010/wordprocessingCanvas" xmlns:cx="http://schemas.microsoft.com/office/drawing/2014/chartex" xmlns:cx1="http://schemas.microsoft.com/office/drawing/2015/9/8/chartex" xmlns:cx2="http://schemas.microsoft.com/office/drawing/2015/10/21/chartex" xmlns:cx3="http://schemas.microsoft.com/office/drawing/2016/5/9/chartex" xmlns:cx4="http://schemas.microsoft.com/office/drawing/2016/5/10/chartex" xmlns:cx5="http://schemas.microsoft.com/office/drawing/2016/5/11/chartex" xmlns:cx6="http://schemas.microsoft.com/office/drawing/2016/5/12/chartex" xmlns:cx7="http://schemas.microsoft.com/office/drawing/2016/5/13/chartex" xmlns:cx8="http://schemas.microsoft.com/office/drawing/2016/5/14/chartex" xmlns:mc="http://schemas.openxmlformats.org/markup-compatibility/2006" xmlns:aink="http://schemas.microsoft.com/office/drawing/2016/ink" xmlns:am3d="http://schemas.microsoft.com/office/drawing/2017/model3d" xmlns:o="urn:schemas-microsoft-com:office:office" xmlns:r="http://schemas.openxmlformats.org/officeDocument/2006/relationships" xmlns:m="http://schemas.openxmlformats.org/officeDocument/2006/math" xmlns:v="urn:schemas-microsoft-com:vml" xmlns:wp14="http://schemas.microsoft.com/office/word/2010/wordprocessingDrawing" xmlns:wp="http://schemas.openxmlformats.org/drawingml/2006/wordprocessingDrawing" xmlns:w10="urn:schemas-microsoft-com:office:word" xmlns:w="http://schemas.openxmlformats.org/wordprocessingml/2006/main" xmlns:w14="http://schemas.microsoft.com/office/word/2010/wordml" xmlns:w15="http://schemas.microsoft.com/office/word/2012/wordml" xmlns:w16cex="http://schemas.microsoft.com/office/word/2018/wordml/cex" xmlns:w16cid="http://schemas.microsoft.com/office/word/2016/wordml/cid" xmlns:w16="http://schemas.microsoft.com/office/word/2018/wordml" xmlns:w16sdtdh="http://schemas.microsoft.com/office/word/2020/wordml/sdtdatahash" xmlns:w16se="http://schemas.microsoft.com/office/word/2015/wordml/symex" xmlns:wpg="http://schemas.microsoft.com/office/word/2010/wordprocessingGroup" xmlns:wpi="http://schemas.microsoft.com/office/word/2010/wordprocessingInk" xmlns:wne="http://schemas.microsoft.com/office/word/2006/wordml" xmlns:wps="http://schemas.microsoft.com/office/word/2010/wordprocessingShape" mc:Ignorable="w14 w15 w16se w16cid w16 w16cex w16sdtdh wp14">
+<w:ftr xmlns:wpc="http://schemas.microsoft.com/office/word/2010/wordprocessingCanvas" xmlns:cx="http://schemas.microsoft.com/office/drawing/2014/chartex" xmlns:cx1="http://schemas.microsoft.com/office/drawing/2015/9/8/chartex" xmlns:cx2="http://schemas.microsoft.com/office/drawing/2015/10/21/chartex" xmlns:cx3="http://schemas.microsoft.com/office/drawing/2016/5/9/chartex" xmlns:cx4="http://schemas.microsoft.com/office/drawing/2016/5/10/chartex" xmlns:cx5="http://schemas.microsoft.com/office/drawing/2016/5/11/chartex" xmlns:cx6="http://schemas.microsoft.com/office/drawing/2016/5/12/chartex" xmlns:cx7="http://schemas.microsoft.com/office/drawing/2016/5/13/chartex" xmlns:cx8="http://schemas.microsoft.com/office/drawing/2016/5/14/chartex" xmlns:mc="http://schemas.openxmlformats.org/markup-compatibility/2006" xmlns:aink="http://schemas.microsoft.com/office/drawing/2016/ink" xmlns:am3d="http://schemas.microsoft.com/office/drawing/2017/model3d" xmlns:o="urn:schemas-microsoft-com:office:office" xmlns:oel="http://schemas.microsoft.com/office/2019/extlst" xmlns:r="http://schemas.openxmlformats.org/officeDocument/2006/relationships" xmlns:m="http://schemas.openxmlformats.org/officeDocument/2006/math" xmlns:v="urn:schemas-microsoft-com:vml" xmlns:wp14="http://schemas.microsoft.com/office/word/2010/wordprocessingDrawing" xmlns:wp="http://schemas.openxmlformats.org/drawingml/2006/wordprocessingDrawing" xmlns:w10="urn:schemas-microsoft-com:office:word" xmlns:w="http://schemas.openxmlformats.org/wordprocessingml/2006/main" xmlns:w14="http://schemas.microsoft.com/office/word/2010/wordml" xmlns:w15="http://schemas.microsoft.com/office/word/2012/wordml" xmlns:w16cex="http://schemas.microsoft.com/office/word/2018/wordml/cex" xmlns:w16cid="http://schemas.microsoft.com/office/word/2016/wordml/cid" xmlns:w16="http://schemas.microsoft.com/office/word/2018/wordml" xmlns:w16sdtdh="http://schemas.microsoft.com/office/word/2020/wordml/sdtdatahash" xmlns:w16se="http://schemas.microsoft.com/office/word/2015/wordml/symex" xmlns:wpg="http://schemas.microsoft.com/office/word/2010/wordprocessingGroup" xmlns:wpi="http://schemas.microsoft.com/office/word/2010/wordprocessingInk" xmlns:wne="http://schemas.microsoft.com/office/word/2006/wordml" xmlns:wps="http://schemas.microsoft.com/office/word/2010/wordprocessingShape" mc:Ignorable="w14 w15 w16se w16cid w16 w16cex w16sdtdh wp14">
   <w:p>
     <w:pPr>
       <w:pStyle w:val="Footer"/>
@@ -10604,7 +10626,7 @@
 </file>
 
 <file path=word/footer3.xml><?xml version="1.0" encoding="utf-8"?>
-<w:ftr xmlns:wpc="http://schemas.microsoft.com/office/word/2010/wordprocessingCanvas" xmlns:cx="http://schemas.microsoft.com/office/drawing/2014/chartex" xmlns:cx1="http://schemas.microsoft.com/office/drawing/2015/9/8/chartex" xmlns:cx2="http://schemas.microsoft.com/office/drawing/2015/10/21/chartex" xmlns:cx3="http://schemas.microsoft.com/office/drawing/2016/5/9/chartex" xmlns:cx4="http://schemas.microsoft.com/office/drawing/2016/5/10/chartex" xmlns:cx5="http://schemas.microsoft.com/office/drawing/2016/5/11/chartex" xmlns:cx6="http://schemas.microsoft.com/office/drawing/2016/5/12/chartex" xmlns:cx7="http://schemas.microsoft.com/office/drawing/2016/5/13/chartex" xmlns:cx8="http://schemas.microsoft.com/office/drawing/2016/5/14/chartex" xmlns:mc="http://schemas.openxmlformats.org/markup-compatibility/2006" xmlns:aink="http://schemas.microsoft.com/office/drawing/2016/ink" xmlns:am3d="http://schemas.microsoft.com/office/drawing/2017/model3d" xmlns:o="urn:schemas-microsoft-com:office:office" xmlns:r="http://schemas.openxmlformats.org/officeDocument/2006/relationships" xmlns:m="http://schemas.openxmlformats.org/officeDocument/2006/math" xmlns:v="urn:schemas-microsoft-com:vml" xmlns:wp14="http://schemas.microsoft.com/office/word/2010/wordprocessingDrawing" xmlns:wp="http://schemas.openxmlformats.org/drawingml/2006/wordprocessingDrawing" xmlns:w10="urn:schemas-microsoft-com:office:word" xmlns:w="http://schemas.openxmlformats.org/wordprocessingml/2006/main" xmlns:w14="http://schemas.microsoft.com/office/word/2010/wordml" xmlns:w15="http://schemas.microsoft.com/office/word/2012/wordml" xmlns:w16cex="http://schemas.microsoft.com/office/word/2018/wordml/cex" xmlns:w16cid="http://schemas.microsoft.com/office/word/2016/wordml/cid" xmlns:w16="http://schemas.microsoft.com/office/word/2018/wordml" xmlns:w16sdtdh="http://schemas.microsoft.com/office/word/2020/wordml/sdtdatahash" xmlns:w16se="http://schemas.microsoft.com/office/word/2015/wordml/symex" xmlns:wpg="http://schemas.microsoft.com/office/word/2010/wordprocessingGroup" xmlns:wpi="http://schemas.microsoft.com/office/word/2010/wordprocessingInk" xmlns:wne="http://schemas.microsoft.com/office/word/2006/wordml" xmlns:wps="http://schemas.microsoft.com/office/word/2010/wordprocessingShape" mc:Ignorable="w14 w15 w16se w16cid w16 w16cex w16sdtdh wp14">
+<w:ftr xmlns:wpc="http://schemas.microsoft.com/office/word/2010/wordprocessingCanvas" xmlns:cx="http://schemas.microsoft.com/office/drawing/2014/chartex" xmlns:cx1="http://schemas.microsoft.com/office/drawing/2015/9/8/chartex" xmlns:cx2="http://schemas.microsoft.com/office/drawing/2015/10/21/chartex" xmlns:cx3="http://schemas.microsoft.com/office/drawing/2016/5/9/chartex" xmlns:cx4="http://schemas.microsoft.com/office/drawing/2016/5/10/chartex" xmlns:cx5="http://schemas.microsoft.com/office/drawing/2016/5/11/chartex" xmlns:cx6="http://schemas.microsoft.com/office/drawing/2016/5/12/chartex" xmlns:cx7="http://schemas.microsoft.com/office/drawing/2016/5/13/chartex" xmlns:cx8="http://schemas.microsoft.com/office/drawing/2016/5/14/chartex" xmlns:mc="http://schemas.openxmlformats.org/markup-compatibility/2006" xmlns:aink="http://schemas.microsoft.com/office/drawing/2016/ink" xmlns:am3d="http://schemas.microsoft.com/office/drawing/2017/model3d" xmlns:o="urn:schemas-microsoft-com:office:office" xmlns:oel="http://schemas.microsoft.com/office/2019/extlst" xmlns:r="http://schemas.openxmlformats.org/officeDocument/2006/relationships" xmlns:m="http://schemas.openxmlformats.org/officeDocument/2006/math" xmlns:v="urn:schemas-microsoft-com:vml" xmlns:wp14="http://schemas.microsoft.com/office/word/2010/wordprocessingDrawing" xmlns:wp="http://schemas.openxmlformats.org/drawingml/2006/wordprocessingDrawing" xmlns:w10="urn:schemas-microsoft-com:office:word" xmlns:w="http://schemas.openxmlformats.org/wordprocessingml/2006/main" xmlns:w14="http://schemas.microsoft.com/office/word/2010/wordml" xmlns:w15="http://schemas.microsoft.com/office/word/2012/wordml" xmlns:w16cex="http://schemas.microsoft.com/office/word/2018/wordml/cex" xmlns:w16cid="http://schemas.microsoft.com/office/word/2016/wordml/cid" xmlns:w16="http://schemas.microsoft.com/office/word/2018/wordml" xmlns:w16sdtdh="http://schemas.microsoft.com/office/word/2020/wordml/sdtdatahash" xmlns:w16se="http://schemas.microsoft.com/office/word/2015/wordml/symex" xmlns:wpg="http://schemas.microsoft.com/office/word/2010/wordprocessingGroup" xmlns:wpi="http://schemas.microsoft.com/office/word/2010/wordprocessingInk" xmlns:wne="http://schemas.microsoft.com/office/word/2006/wordml" xmlns:wps="http://schemas.microsoft.com/office/word/2010/wordprocessingShape" mc:Ignorable="w14 w15 w16se w16cid w16 w16cex w16sdtdh wp14">
   <w:p>
     <w:pPr>
       <w:pStyle w:val="Footer"/>
@@ -10614,7 +10636,7 @@
 </file>
 
 <file path=word/footnotes.xml><?xml version="1.0" encoding="utf-8"?>
-<w:footnotes xmlns:wpc="http://schemas.microsoft.com/office/word/2010/wordprocessingCanvas" xmlns:cx="http://schemas.microsoft.com/office/drawing/2014/chartex" xmlns:cx1="http://schemas.microsoft.com/office/drawing/2015/9/8/chartex" xmlns:cx2="http://schemas.microsoft.com/office/drawing/2015/10/21/chartex" xmlns:cx3="http://schemas.microsoft.com/office/drawing/2016/5/9/chartex" xmlns:cx4="http://schemas.microsoft.com/office/drawing/2016/5/10/chartex" xmlns:cx5="http://schemas.microsoft.com/office/drawing/2016/5/11/chartex" xmlns:cx6="http://schemas.microsoft.com/office/drawing/2016/5/12/chartex" xmlns:cx7="http://schemas.microsoft.com/office/drawing/2016/5/13/chartex" xmlns:cx8="http://schemas.microsoft.com/office/drawing/2016/5/14/chartex" xmlns:mc="http://schemas.openxmlformats.org/markup-compatibility/2006" xmlns:aink="http://schemas.microsoft.com/office/drawing/2016/ink" xmlns:am3d="http://schemas.microsoft.com/office/drawing/2017/model3d" xmlns:o="urn:schemas-microsoft-com:office:office" xmlns:r="http://schemas.openxmlformats.org/officeDocument/2006/relationships" xmlns:m="http://schemas.openxmlformats.org/officeDocument/2006/math" xmlns:v="urn:schemas-microsoft-com:vml" xmlns:wp14="http://schemas.microsoft.com/office/word/2010/wordprocessingDrawing" xmlns:wp="http://schemas.openxmlformats.org/drawingml/2006/wordprocessingDrawing" xmlns:w10="urn:schemas-microsoft-com:office:word" xmlns:w="http://schemas.openxmlformats.org/wordprocessingml/2006/main" xmlns:w14="http://schemas.microsoft.com/office/word/2010/wordml" xmlns:w15="http://schemas.microsoft.com/office/word/2012/wordml" xmlns:w16cex="http://schemas.microsoft.com/office/word/2018/wordml/cex" xmlns:w16cid="http://schemas.microsoft.com/office/word/2016/wordml/cid" xmlns:w16="http://schemas.microsoft.com/office/word/2018/wordml" xmlns:w16sdtdh="http://schemas.microsoft.com/office/word/2020/wordml/sdtdatahash" xmlns:w16se="http://schemas.microsoft.com/office/word/2015/wordml/symex" xmlns:wpg="http://schemas.microsoft.com/office/word/2010/wordprocessingGroup" xmlns:wpi="http://schemas.microsoft.com/office/word/2010/wordprocessingInk" xmlns:wne="http://schemas.microsoft.com/office/word/2006/wordml" xmlns:wps="http://schemas.microsoft.com/office/word/2010/wordprocessingShape" mc:Ignorable="w14 w15 w16se w16cid w16 w16cex w16sdtdh wp14">
+<w:footnotes xmlns:wpc="http://schemas.microsoft.com/office/word/2010/wordprocessingCanvas" xmlns:cx="http://schemas.microsoft.com/office/drawing/2014/chartex" xmlns:cx1="http://schemas.microsoft.com/office/drawing/2015/9/8/chartex" xmlns:cx2="http://schemas.microsoft.com/office/drawing/2015/10/21/chartex" xmlns:cx3="http://schemas.microsoft.com/office/drawing/2016/5/9/chartex" xmlns:cx4="http://schemas.microsoft.com/office/drawing/2016/5/10/chartex" xmlns:cx5="http://schemas.microsoft.com/office/drawing/2016/5/11/chartex" xmlns:cx6="http://schemas.microsoft.com/office/drawing/2016/5/12/chartex" xmlns:cx7="http://schemas.microsoft.com/office/drawing/2016/5/13/chartex" xmlns:cx8="http://schemas.microsoft.com/office/drawing/2016/5/14/chartex" xmlns:mc="http://schemas.openxmlformats.org/markup-compatibility/2006" xmlns:aink="http://schemas.microsoft.com/office/drawing/2016/ink" xmlns:am3d="http://schemas.microsoft.com/office/drawing/2017/model3d" xmlns:o="urn:schemas-microsoft-com:office:office" xmlns:oel="http://schemas.microsoft.com/office/2019/extlst" xmlns:r="http://schemas.openxmlformats.org/officeDocument/2006/relationships" xmlns:m="http://schemas.openxmlformats.org/officeDocument/2006/math" xmlns:v="urn:schemas-microsoft-com:vml" xmlns:wp14="http://schemas.microsoft.com/office/word/2010/wordprocessingDrawing" xmlns:wp="http://schemas.openxmlformats.org/drawingml/2006/wordprocessingDrawing" xmlns:w10="urn:schemas-microsoft-com:office:word" xmlns:w="http://schemas.openxmlformats.org/wordprocessingml/2006/main" xmlns:w14="http://schemas.microsoft.com/office/word/2010/wordml" xmlns:w15="http://schemas.microsoft.com/office/word/2012/wordml" xmlns:w16cex="http://schemas.microsoft.com/office/word/2018/wordml/cex" xmlns:w16cid="http://schemas.microsoft.com/office/word/2016/wordml/cid" xmlns:w16="http://schemas.microsoft.com/office/word/2018/wordml" xmlns:w16sdtdh="http://schemas.microsoft.com/office/word/2020/wordml/sdtdatahash" xmlns:w16se="http://schemas.microsoft.com/office/word/2015/wordml/symex" xmlns:wpg="http://schemas.microsoft.com/office/word/2010/wordprocessingGroup" xmlns:wpi="http://schemas.microsoft.com/office/word/2010/wordprocessingInk" xmlns:wne="http://schemas.microsoft.com/office/word/2006/wordml" xmlns:wps="http://schemas.microsoft.com/office/word/2010/wordprocessingShape" mc:Ignorable="w14 w15 w16se w16cid w16 w16cex w16sdtdh wp14">
   <w:footnote w:type="separator" w:id="-1">
     <w:p>
       <w:r>
@@ -10643,7 +10665,7 @@
 </file>
 
 <file path=word/header1.xml><?xml version="1.0" encoding="utf-8"?>
-<w:hdr xmlns:wpc="http://schemas.microsoft.com/office/word/2010/wordprocessingCanvas" xmlns:cx="http://schemas.microsoft.com/office/drawing/2014/chartex" xmlns:cx1="http://schemas.microsoft.com/office/drawing/2015/9/8/chartex" xmlns:cx2="http://schemas.microsoft.com/office/drawing/2015/10/21/chartex" xmlns:cx3="http://schemas.microsoft.com/office/drawing/2016/5/9/chartex" xmlns:cx4="http://schemas.microsoft.com/office/drawing/2016/5/10/chartex" xmlns:cx5="http://schemas.microsoft.com/office/drawing/2016/5/11/chartex" xmlns:cx6="http://schemas.microsoft.com/office/drawing/2016/5/12/chartex" xmlns:cx7="http://schemas.microsoft.com/office/drawing/2016/5/13/chartex" xmlns:cx8="http://schemas.microsoft.com/office/drawing/2016/5/14/chartex" xmlns:mc="http://schemas.openxmlformats.org/markup-compatibility/2006" xmlns:aink="http://schemas.microsoft.com/office/drawing/2016/ink" xmlns:am3d="http://schemas.microsoft.com/office/drawing/2017/model3d" xmlns:o="urn:schemas-microsoft-com:office:office" xmlns:r="http://schemas.openxmlformats.org/officeDocument/2006/relationships" xmlns:m="http://schemas.openxmlformats.org/officeDocument/2006/math" xmlns:v="urn:schemas-microsoft-com:vml" xmlns:wp14="http://schemas.microsoft.com/office/word/2010/wordprocessingDrawing" xmlns:wp="http://schemas.openxmlformats.org/drawingml/2006/wordprocessingDrawing" xmlns:w10="urn:schemas-microsoft-com:office:word" xmlns:w="http://schemas.openxmlformats.org/wordprocessingml/2006/main" xmlns:w14="http://schemas.microsoft.com/office/word/2010/wordml" xmlns:w15="http://schemas.microsoft.com/office/word/2012/wordml" xmlns:w16cex="http://schemas.microsoft.com/office/word/2018/wordml/cex" xmlns:w16cid="http://schemas.microsoft.com/office/word/2016/wordml/cid" xmlns:w16="http://schemas.microsoft.com/office/word/2018/wordml" xmlns:w16sdtdh="http://schemas.microsoft.com/office/word/2020/wordml/sdtdatahash" xmlns:w16se="http://schemas.microsoft.com/office/word/2015/wordml/symex" xmlns:wpg="http://schemas.microsoft.com/office/word/2010/wordprocessingGroup" xmlns:wpi="http://schemas.microsoft.com/office/word/2010/wordprocessingInk" xmlns:wne="http://schemas.microsoft.com/office/word/2006/wordml" xmlns:wps="http://schemas.microsoft.com/office/word/2010/wordprocessingShape" mc:Ignorable="w14 w15 w16se w16cid w16 w16cex w16sdtdh wp14">
+<w:hdr xmlns:wpc="http://schemas.microsoft.com/office/word/2010/wordprocessingCanvas" xmlns:cx="http://schemas.microsoft.com/office/drawing/2014/chartex" xmlns:cx1="http://schemas.microsoft.com/office/drawing/2015/9/8/chartex" xmlns:cx2="http://schemas.microsoft.com/office/drawing/2015/10/21/chartex" xmlns:cx3="http://schemas.microsoft.com/office/drawing/2016/5/9/chartex" xmlns:cx4="http://schemas.microsoft.com/office/drawing/2016/5/10/chartex" xmlns:cx5="http://schemas.microsoft.com/office/drawing/2016/5/11/chartex" xmlns:cx6="http://schemas.microsoft.com/office/drawing/2016/5/12/chartex" xmlns:cx7="http://schemas.microsoft.com/office/drawing/2016/5/13/chartex" xmlns:cx8="http://schemas.microsoft.com/office/drawing/2016/5/14/chartex" xmlns:mc="http://schemas.openxmlformats.org/markup-compatibility/2006" xmlns:aink="http://schemas.microsoft.com/office/drawing/2016/ink" xmlns:am3d="http://schemas.microsoft.com/office/drawing/2017/model3d" xmlns:o="urn:schemas-microsoft-com:office:office" xmlns:oel="http://schemas.microsoft.com/office/2019/extlst" xmlns:r="http://schemas.openxmlformats.org/officeDocument/2006/relationships" xmlns:m="http://schemas.openxmlformats.org/officeDocument/2006/math" xmlns:v="urn:schemas-microsoft-com:vml" xmlns:wp14="http://schemas.microsoft.com/office/word/2010/wordprocessingDrawing" xmlns:wp="http://schemas.openxmlformats.org/drawingml/2006/wordprocessingDrawing" xmlns:w10="urn:schemas-microsoft-com:office:word" xmlns:w="http://schemas.openxmlformats.org/wordprocessingml/2006/main" xmlns:w14="http://schemas.microsoft.com/office/word/2010/wordml" xmlns:w15="http://schemas.microsoft.com/office/word/2012/wordml" xmlns:w16cex="http://schemas.microsoft.com/office/word/2018/wordml/cex" xmlns:w16cid="http://schemas.microsoft.com/office/word/2016/wordml/cid" xmlns:w16="http://schemas.microsoft.com/office/word/2018/wordml" xmlns:w16sdtdh="http://schemas.microsoft.com/office/word/2020/wordml/sdtdatahash" xmlns:w16se="http://schemas.microsoft.com/office/word/2015/wordml/symex" xmlns:wpg="http://schemas.microsoft.com/office/word/2010/wordprocessingGroup" xmlns:wpi="http://schemas.microsoft.com/office/word/2010/wordprocessingInk" xmlns:wne="http://schemas.microsoft.com/office/word/2006/wordml" xmlns:wps="http://schemas.microsoft.com/office/word/2010/wordprocessingShape" mc:Ignorable="w14 w15 w16se w16cid w16 w16cex w16sdtdh wp14">
   <w:p>
     <w:pPr>
       <w:pStyle w:val="Header"/>
@@ -10658,7 +10680,7 @@
 </file>
 
 <file path=word/header2.xml><?xml version="1.0" encoding="utf-8"?>
-<w:hdr xmlns:wpc="http://schemas.microsoft.com/office/word/2010/wordprocessingCanvas" xmlns:cx="http://schemas.microsoft.com/office/drawing/2014/chartex" xmlns:cx1="http://schemas.microsoft.com/office/drawing/2015/9/8/chartex" xmlns:cx2="http://schemas.microsoft.com/office/drawing/2015/10/21/chartex" xmlns:cx3="http://schemas.microsoft.com/office/drawing/2016/5/9/chartex" xmlns:cx4="http://schemas.microsoft.com/office/drawing/2016/5/10/chartex" xmlns:cx5="http://schemas.microsoft.com/office/drawing/2016/5/11/chartex" xmlns:cx6="http://schemas.microsoft.com/office/drawing/2016/5/12/chartex" xmlns:cx7="http://schemas.microsoft.com/office/drawing/2016/5/13/chartex" xmlns:cx8="http://schemas.microsoft.com/office/drawing/2016/5/14/chartex" xmlns:mc="http://schemas.openxmlformats.org/markup-compatibility/2006" xmlns:aink="http://schemas.microsoft.com/office/drawing/2016/ink" xmlns:am3d="http://schemas.microsoft.com/office/drawing/2017/model3d" xmlns:o="urn:schemas-microsoft-com:office:office" xmlns:r="http://schemas.openxmlformats.org/officeDocument/2006/relationships" xmlns:m="http://schemas.openxmlformats.org/officeDocument/2006/math" xmlns:v="urn:schemas-microsoft-com:vml" xmlns:wp14="http://schemas.microsoft.com/office/word/2010/wordprocessingDrawing" xmlns:wp="http://schemas.openxmlformats.org/drawingml/2006/wordprocessingDrawing" xmlns:w10="urn:schemas-microsoft-com:office:word" xmlns:w="http://schemas.openxmlformats.org/wordprocessingml/2006/main" xmlns:w14="http://schemas.microsoft.com/office/word/2010/wordml" xmlns:w15="http://schemas.microsoft.com/office/word/2012/wordml" xmlns:w16cex="http://schemas.microsoft.com/office/word/2018/wordml/cex" xmlns:w16cid="http://schemas.microsoft.com/office/word/2016/wordml/cid" xmlns:w16="http://schemas.microsoft.com/office/word/2018/wordml" xmlns:w16sdtdh="http://schemas.microsoft.com/office/word/2020/wordml/sdtdatahash" xmlns:w16se="http://schemas.microsoft.com/office/word/2015/wordml/symex" xmlns:wpg="http://schemas.microsoft.com/office/word/2010/wordprocessingGroup" xmlns:wpi="http://schemas.microsoft.com/office/word/2010/wordprocessingInk" xmlns:wne="http://schemas.microsoft.com/office/word/2006/wordml" xmlns:wps="http://schemas.microsoft.com/office/word/2010/wordprocessingShape" mc:Ignorable="w14 w15 w16se w16cid w16 w16cex w16sdtdh wp14">
+<w:hdr xmlns:wpc="http://schemas.microsoft.com/office/word/2010/wordprocessingCanvas" xmlns:cx="http://schemas.microsoft.com/office/drawing/2014/chartex" xmlns:cx1="http://schemas.microsoft.com/office/drawing/2015/9/8/chartex" xmlns:cx2="http://schemas.microsoft.com/office/drawing/2015/10/21/chartex" xmlns:cx3="http://schemas.microsoft.com/office/drawing/2016/5/9/chartex" xmlns:cx4="http://schemas.microsoft.com/office/drawing/2016/5/10/chartex" xmlns:cx5="http://schemas.microsoft.com/office/drawing/2016/5/11/chartex" xmlns:cx6="http://schemas.microsoft.com/office/drawing/2016/5/12/chartex" xmlns:cx7="http://schemas.microsoft.com/office/drawing/2016/5/13/chartex" xmlns:cx8="http://schemas.microsoft.com/office/drawing/2016/5/14/chartex" xmlns:mc="http://schemas.openxmlformats.org/markup-compatibility/2006" xmlns:aink="http://schemas.microsoft.com/office/drawing/2016/ink" xmlns:am3d="http://schemas.microsoft.com/office/drawing/2017/model3d" xmlns:o="urn:schemas-microsoft-com:office:office" xmlns:oel="http://schemas.microsoft.com/office/2019/extlst" xmlns:r="http://schemas.openxmlformats.org/officeDocument/2006/relationships" xmlns:m="http://schemas.openxmlformats.org/officeDocument/2006/math" xmlns:v="urn:schemas-microsoft-com:vml" xmlns:wp14="http://schemas.microsoft.com/office/word/2010/wordprocessingDrawing" xmlns:wp="http://schemas.openxmlformats.org/drawingml/2006/wordprocessingDrawing" xmlns:w10="urn:schemas-microsoft-com:office:word" xmlns:w="http://schemas.openxmlformats.org/wordprocessingml/2006/main" xmlns:w14="http://schemas.microsoft.com/office/word/2010/wordml" xmlns:w15="http://schemas.microsoft.com/office/word/2012/wordml" xmlns:w16cex="http://schemas.microsoft.com/office/word/2018/wordml/cex" xmlns:w16cid="http://schemas.microsoft.com/office/word/2016/wordml/cid" xmlns:w16="http://schemas.microsoft.com/office/word/2018/wordml" xmlns:w16sdtdh="http://schemas.microsoft.com/office/word/2020/wordml/sdtdatahash" xmlns:w16se="http://schemas.microsoft.com/office/word/2015/wordml/symex" xmlns:wpg="http://schemas.microsoft.com/office/word/2010/wordprocessingGroup" xmlns:wpi="http://schemas.microsoft.com/office/word/2010/wordprocessingInk" xmlns:wne="http://schemas.microsoft.com/office/word/2006/wordml" xmlns:wps="http://schemas.microsoft.com/office/word/2010/wordprocessingShape" mc:Ignorable="w14 w15 w16se w16cid w16 w16cex w16sdtdh wp14">
   <w:tbl>
     <w:tblPr>
       <w:tblW w:w="10150" w:type="dxa"/>
@@ -11229,7 +11251,7 @@
 </file>
 
 <file path=word/header3.xml><?xml version="1.0" encoding="utf-8"?>
-<w:hdr xmlns:wpc="http://schemas.microsoft.com/office/word/2010/wordprocessingCanvas" xmlns:cx="http://schemas.microsoft.com/office/drawing/2014/chartex" xmlns:cx1="http://schemas.microsoft.com/office/drawing/2015/9/8/chartex" xmlns:cx2="http://schemas.microsoft.com/office/drawing/2015/10/21/chartex" xmlns:cx3="http://schemas.microsoft.com/office/drawing/2016/5/9/chartex" xmlns:cx4="http://schemas.microsoft.com/office/drawing/2016/5/10/chartex" xmlns:cx5="http://schemas.microsoft.com/office/drawing/2016/5/11/chartex" xmlns:cx6="http://schemas.microsoft.com/office/drawing/2016/5/12/chartex" xmlns:cx7="http://schemas.microsoft.com/office/drawing/2016/5/13/chartex" xmlns:cx8="http://schemas.microsoft.com/office/drawing/2016/5/14/chartex" xmlns:mc="http://schemas.openxmlformats.org/markup-compatibility/2006" xmlns:aink="http://schemas.microsoft.com/office/drawing/2016/ink" xmlns:am3d="http://schemas.microsoft.com/office/drawing/2017/model3d" xmlns:o="urn:schemas-microsoft-com:office:office" xmlns:r="http://schemas.openxmlformats.org/officeDocument/2006/relationships" xmlns:m="http://schemas.openxmlformats.org/officeDocument/2006/math" xmlns:v="urn:schemas-microsoft-com:vml" xmlns:wp14="http://schemas.microsoft.com/office/word/2010/wordprocessingDrawing" xmlns:wp="http://schemas.openxmlformats.org/drawingml/2006/wordprocessingDrawing" xmlns:w10="urn:schemas-microsoft-com:office:word" xmlns:w="http://schemas.openxmlformats.org/wordprocessingml/2006/main" xmlns:w14="http://schemas.microsoft.com/office/word/2010/wordml" xmlns:w15="http://schemas.microsoft.com/office/word/2012/wordml" xmlns:w16cex="http://schemas.microsoft.com/office/word/2018/wordml/cex" xmlns:w16cid="http://schemas.microsoft.com/office/word/2016/wordml/cid" xmlns:w16="http://schemas.microsoft.com/office/word/2018/wordml" xmlns:w16sdtdh="http://schemas.microsoft.com/office/word/2020/wordml/sdtdatahash" xmlns:w16se="http://schemas.microsoft.com/office/word/2015/wordml/symex" xmlns:wpg="http://schemas.microsoft.com/office/word/2010/wordprocessingGroup" xmlns:wpi="http://schemas.microsoft.com/office/word/2010/wordprocessingInk" xmlns:wne="http://schemas.microsoft.com/office/word/2006/wordml" xmlns:wps="http://schemas.microsoft.com/office/word/2010/wordprocessingShape" mc:Ignorable="w14 w15 w16se w16cid w16 w16cex w16sdtdh wp14">
+<w:hdr xmlns:wpc="http://schemas.microsoft.com/office/word/2010/wordprocessingCanvas" xmlns:cx="http://schemas.microsoft.com/office/drawing/2014/chartex" xmlns:cx1="http://schemas.microsoft.com/office/drawing/2015/9/8/chartex" xmlns:cx2="http://schemas.microsoft.com/office/drawing/2015/10/21/chartex" xmlns:cx3="http://schemas.microsoft.com/office/drawing/2016/5/9/chartex" xmlns:cx4="http://schemas.microsoft.com/office/drawing/2016/5/10/chartex" xmlns:cx5="http://schemas.microsoft.com/office/drawing/2016/5/11/chartex" xmlns:cx6="http://schemas.microsoft.com/office/drawing/2016/5/12/chartex" xmlns:cx7="http://schemas.microsoft.com/office/drawing/2016/5/13/chartex" xmlns:cx8="http://schemas.microsoft.com/office/drawing/2016/5/14/chartex" xmlns:mc="http://schemas.openxmlformats.org/markup-compatibility/2006" xmlns:aink="http://schemas.microsoft.com/office/drawing/2016/ink" xmlns:am3d="http://schemas.microsoft.com/office/drawing/2017/model3d" xmlns:o="urn:schemas-microsoft-com:office:office" xmlns:oel="http://schemas.microsoft.com/office/2019/extlst" xmlns:r="http://schemas.openxmlformats.org/officeDocument/2006/relationships" xmlns:m="http://schemas.openxmlformats.org/officeDocument/2006/math" xmlns:v="urn:schemas-microsoft-com:vml" xmlns:wp14="http://schemas.microsoft.com/office/word/2010/wordprocessingDrawing" xmlns:wp="http://schemas.openxmlformats.org/drawingml/2006/wordprocessingDrawing" xmlns:w10="urn:schemas-microsoft-com:office:word" xmlns:w="http://schemas.openxmlformats.org/wordprocessingml/2006/main" xmlns:w14="http://schemas.microsoft.com/office/word/2010/wordml" xmlns:w15="http://schemas.microsoft.com/office/word/2012/wordml" xmlns:w16cex="http://schemas.microsoft.com/office/word/2018/wordml/cex" xmlns:w16cid="http://schemas.microsoft.com/office/word/2016/wordml/cid" xmlns:w16="http://schemas.microsoft.com/office/word/2018/wordml" xmlns:w16sdtdh="http://schemas.microsoft.com/office/word/2020/wordml/sdtdatahash" xmlns:w16se="http://schemas.microsoft.com/office/word/2015/wordml/symex" xmlns:wpg="http://schemas.microsoft.com/office/word/2010/wordprocessingGroup" xmlns:wpi="http://schemas.microsoft.com/office/word/2010/wordprocessingInk" xmlns:wne="http://schemas.microsoft.com/office/word/2006/wordml" xmlns:wps="http://schemas.microsoft.com/office/word/2010/wordprocessingShape" mc:Ignorable="w14 w15 w16se w16cid w16 w16cex w16sdtdh wp14">
   <w:p>
     <w:pPr>
       <w:pStyle w:val="Header"/>
@@ -11239,7 +11261,7 @@
 </file>
 
 <file path=word/numbering.xml><?xml version="1.0" encoding="utf-8"?>
-<w:numbering xmlns:wpc="http://schemas.microsoft.com/office/word/2010/wordprocessingCanvas" xmlns:cx="http://schemas.microsoft.com/office/drawing/2014/chartex" xmlns:cx1="http://schemas.microsoft.com/office/drawing/2015/9/8/chartex" xmlns:cx2="http://schemas.microsoft.com/office/drawing/2015/10/21/chartex" xmlns:cx3="http://schemas.microsoft.com/office/drawing/2016/5/9/chartex" xmlns:cx4="http://schemas.microsoft.com/office/drawing/2016/5/10/chartex" xmlns:cx5="http://schemas.microsoft.com/office/drawing/2016/5/11/chartex" xmlns:cx6="http://schemas.microsoft.com/office/drawing/2016/5/12/chartex" xmlns:cx7="http://schemas.microsoft.com/office/drawing/2016/5/13/chartex" xmlns:cx8="http://schemas.microsoft.com/office/drawing/2016/5/14/chartex" xmlns:mc="http://schemas.openxmlformats.org/markup-compatibility/2006" xmlns:aink="http://schemas.microsoft.com/office/drawing/2016/ink" xmlns:am3d="http://schemas.microsoft.com/office/drawing/2017/model3d" xmlns:o="urn:schemas-microsoft-com:office:office" xmlns:r="http://schemas.openxmlformats.org/officeDocument/2006/relationships" xmlns:m="http://schemas.openxmlformats.org/officeDocument/2006/math" xmlns:v="urn:schemas-microsoft-com:vml" xmlns:wp14="http://schemas.microsoft.com/office/word/2010/wordprocessingDrawing" xmlns:wp="http://schemas.openxmlformats.org/drawingml/2006/wordprocessingDrawing" xmlns:w10="urn:schemas-microsoft-com:office:word" xmlns:w="http://schemas.openxmlformats.org/wordprocessingml/2006/main" xmlns:w14="http://schemas.microsoft.com/office/word/2010/wordml" xmlns:w15="http://schemas.microsoft.com/office/word/2012/wordml" xmlns:w16cex="http://schemas.microsoft.com/office/word/2018/wordml/cex" xmlns:w16cid="http://schemas.microsoft.com/office/word/2016/wordml/cid" xmlns:w16="http://schemas.microsoft.com/office/word/2018/wordml" xmlns:w16sdtdh="http://schemas.microsoft.com/office/word/2020/wordml/sdtdatahash" xmlns:w16se="http://schemas.microsoft.com/office/word/2015/wordml/symex" xmlns:wpg="http://schemas.microsoft.com/office/word/2010/wordprocessingGroup" xmlns:wpi="http://schemas.microsoft.com/office/word/2010/wordprocessingInk" xmlns:wne="http://schemas.microsoft.com/office/word/2006/wordml" xmlns:wps="http://schemas.microsoft.com/office/word/2010/wordprocessingShape" mc:Ignorable="w14 w15 w16se w16cid w16 w16cex w16sdtdh wp14">
+<w:numbering xmlns:wpc="http://schemas.microsoft.com/office/word/2010/wordprocessingCanvas" xmlns:cx="http://schemas.microsoft.com/office/drawing/2014/chartex" xmlns:cx1="http://schemas.microsoft.com/office/drawing/2015/9/8/chartex" xmlns:cx2="http://schemas.microsoft.com/office/drawing/2015/10/21/chartex" xmlns:cx3="http://schemas.microsoft.com/office/drawing/2016/5/9/chartex" xmlns:cx4="http://schemas.microsoft.com/office/drawing/2016/5/10/chartex" xmlns:cx5="http://schemas.microsoft.com/office/drawing/2016/5/11/chartex" xmlns:cx6="http://schemas.microsoft.com/office/drawing/2016/5/12/chartex" xmlns:cx7="http://schemas.microsoft.com/office/drawing/2016/5/13/chartex" xmlns:cx8="http://schemas.microsoft.com/office/drawing/2016/5/14/chartex" xmlns:mc="http://schemas.openxmlformats.org/markup-compatibility/2006" xmlns:aink="http://schemas.microsoft.com/office/drawing/2016/ink" xmlns:am3d="http://schemas.microsoft.com/office/drawing/2017/model3d" xmlns:o="urn:schemas-microsoft-com:office:office" xmlns:oel="http://schemas.microsoft.com/office/2019/extlst" xmlns:r="http://schemas.openxmlformats.org/officeDocument/2006/relationships" xmlns:m="http://schemas.openxmlformats.org/officeDocument/2006/math" xmlns:v="urn:schemas-microsoft-com:vml" xmlns:wp14="http://schemas.microsoft.com/office/word/2010/wordprocessingDrawing" xmlns:wp="http://schemas.openxmlformats.org/drawingml/2006/wordprocessingDrawing" xmlns:w10="urn:schemas-microsoft-com:office:word" xmlns:w="http://schemas.openxmlformats.org/wordprocessingml/2006/main" xmlns:w14="http://schemas.microsoft.com/office/word/2010/wordml" xmlns:w15="http://schemas.microsoft.com/office/word/2012/wordml" xmlns:w16cex="http://schemas.microsoft.com/office/word/2018/wordml/cex" xmlns:w16cid="http://schemas.microsoft.com/office/word/2016/wordml/cid" xmlns:w16="http://schemas.microsoft.com/office/word/2018/wordml" xmlns:w16sdtdh="http://schemas.microsoft.com/office/word/2020/wordml/sdtdatahash" xmlns:w16se="http://schemas.microsoft.com/office/word/2015/wordml/symex" xmlns:wpg="http://schemas.microsoft.com/office/word/2010/wordprocessingGroup" xmlns:wpi="http://schemas.microsoft.com/office/word/2010/wordprocessingInk" xmlns:wne="http://schemas.microsoft.com/office/word/2006/wordml" xmlns:wps="http://schemas.microsoft.com/office/word/2010/wordprocessingShape" mc:Ignorable="w14 w15 w16se w16cid w16 w16cex w16sdtdh wp14">
   <w:abstractNum w:abstractNumId="0" w15:restartNumberingAfterBreak="0">
     <w:nsid w:val="09D847BA"/>
     <w:multiLevelType w:val="hybridMultilevel"/>
@@ -14488,7 +14510,7 @@
 </file>
 
 <file path=word/glossary/document.xml><?xml version="1.0" encoding="utf-8"?>
-<w:glossaryDocument xmlns:wpc="http://schemas.microsoft.com/office/word/2010/wordprocessingCanvas" xmlns:cx="http://schemas.microsoft.com/office/drawing/2014/chartex" xmlns:cx1="http://schemas.microsoft.com/office/drawing/2015/9/8/chartex" xmlns:cx2="http://schemas.microsoft.com/office/drawing/2015/10/21/chartex" xmlns:cx3="http://schemas.microsoft.com/office/drawing/2016/5/9/chartex" xmlns:cx4="http://schemas.microsoft.com/office/drawing/2016/5/10/chartex" xmlns:cx5="http://schemas.microsoft.com/office/drawing/2016/5/11/chartex" xmlns:cx6="http://schemas.microsoft.com/office/drawing/2016/5/12/chartex" xmlns:cx7="http://schemas.microsoft.com/office/drawing/2016/5/13/chartex" xmlns:cx8="http://schemas.microsoft.com/office/drawing/2016/5/14/chartex" xmlns:mc="http://schemas.openxmlformats.org/markup-compatibility/2006" xmlns:aink="http://schemas.microsoft.com/office/drawing/2016/ink" xmlns:am3d="http://schemas.microsoft.com/office/drawing/2017/model3d" xmlns:o="urn:schemas-microsoft-com:office:office" xmlns:r="http://schemas.openxmlformats.org/officeDocument/2006/relationships" xmlns:m="http://schemas.openxmlformats.org/officeDocument/2006/math" xmlns:v="urn:schemas-microsoft-com:vml" xmlns:wp14="http://schemas.microsoft.com/office/word/2010/wordprocessingDrawing" xmlns:wp="http://schemas.openxmlformats.org/drawingml/2006/wordprocessingDrawing" xmlns:w10="urn:schemas-microsoft-com:office:word" xmlns:w="http://schemas.openxmlformats.org/wordprocessingml/2006/main" xmlns:w14="http://schemas.microsoft.com/office/word/2010/wordml" xmlns:w15="http://schemas.microsoft.com/office/word/2012/wordml" xmlns:w16cex="http://schemas.microsoft.com/office/word/2018/wordml/cex" xmlns:w16cid="http://schemas.microsoft.com/office/word/2016/wordml/cid" xmlns:w16="http://schemas.microsoft.com/office/word/2018/wordml" xmlns:w16sdtdh="http://schemas.microsoft.com/office/word/2020/wordml/sdtdatahash" xmlns:w16se="http://schemas.microsoft.com/office/word/2015/wordml/symex" xmlns:wpg="http://schemas.microsoft.com/office/word/2010/wordprocessingGroup" xmlns:wpi="http://schemas.microsoft.com/office/word/2010/wordprocessingInk" xmlns:wne="http://schemas.microsoft.com/office/word/2006/wordml" xmlns:wps="http://schemas.microsoft.com/office/word/2010/wordprocessingShape" mc:Ignorable="w14 w15 w16se w16cid w16 w16cex w16sdtdh wp14">
+<w:glossaryDocument xmlns:wpc="http://schemas.microsoft.com/office/word/2010/wordprocessingCanvas" xmlns:cx="http://schemas.microsoft.com/office/drawing/2014/chartex" xmlns:cx1="http://schemas.microsoft.com/office/drawing/2015/9/8/chartex" xmlns:cx2="http://schemas.microsoft.com/office/drawing/2015/10/21/chartex" xmlns:cx3="http://schemas.microsoft.com/office/drawing/2016/5/9/chartex" xmlns:cx4="http://schemas.microsoft.com/office/drawing/2016/5/10/chartex" xmlns:cx5="http://schemas.microsoft.com/office/drawing/2016/5/11/chartex" xmlns:cx6="http://schemas.microsoft.com/office/drawing/2016/5/12/chartex" xmlns:cx7="http://schemas.microsoft.com/office/drawing/2016/5/13/chartex" xmlns:cx8="http://schemas.microsoft.com/office/drawing/2016/5/14/chartex" xmlns:mc="http://schemas.openxmlformats.org/markup-compatibility/2006" xmlns:aink="http://schemas.microsoft.com/office/drawing/2016/ink" xmlns:am3d="http://schemas.microsoft.com/office/drawing/2017/model3d" xmlns:o="urn:schemas-microsoft-com:office:office" xmlns:oel="http://schemas.microsoft.com/office/2019/extlst" xmlns:r="http://schemas.openxmlformats.org/officeDocument/2006/relationships" xmlns:m="http://schemas.openxmlformats.org/officeDocument/2006/math" xmlns:v="urn:schemas-microsoft-com:vml" xmlns:wp14="http://schemas.microsoft.com/office/word/2010/wordprocessingDrawing" xmlns:wp="http://schemas.openxmlformats.org/drawingml/2006/wordprocessingDrawing" xmlns:w10="urn:schemas-microsoft-com:office:word" xmlns:w="http://schemas.openxmlformats.org/wordprocessingml/2006/main" xmlns:w14="http://schemas.microsoft.com/office/word/2010/wordml" xmlns:w15="http://schemas.microsoft.com/office/word/2012/wordml" xmlns:w16cex="http://schemas.microsoft.com/office/word/2018/wordml/cex" xmlns:w16cid="http://schemas.microsoft.com/office/word/2016/wordml/cid" xmlns:w16="http://schemas.microsoft.com/office/word/2018/wordml" xmlns:w16sdtdh="http://schemas.microsoft.com/office/word/2020/wordml/sdtdatahash" xmlns:w16se="http://schemas.microsoft.com/office/word/2015/wordml/symex" xmlns:wpg="http://schemas.microsoft.com/office/word/2010/wordprocessingGroup" xmlns:wpi="http://schemas.microsoft.com/office/word/2010/wordprocessingInk" xmlns:wne="http://schemas.microsoft.com/office/word/2006/wordml" xmlns:wps="http://schemas.microsoft.com/office/word/2010/wordprocessingShape" mc:Ignorable="w14 w15 w16se w16cid w16 w16cex w16sdtdh wp14">
   <w:docParts>
     <w:docPart>
       <w:docPartPr>
@@ -14624,6 +14646,7 @@
     <w:rsid w:val="00052367"/>
     <w:rsid w:val="00116860"/>
     <w:rsid w:val="00502EC7"/>
+    <w:rsid w:val="00511E12"/>
     <w:rsid w:val="00771093"/>
     <w:rsid w:val="00777BF3"/>
     <w:rsid w:val="00787C7F"/>

</xml_diff>